<commit_message>
diff amp gain 40 done
</commit_message>
<xml_diff>
--- a/rohan/report.docx
+++ b/rohan/report.docx
@@ -35,6 +35,167 @@
       </w:r>
       <w:proofErr w:type="spellEnd"/>
     </w:p>
+    <w:p>
+      <w:r>
+        <w:drawing>
+          <wp:inline distT="0" distB="0" distL="0" distR="0" wp14:anchorId="16998CDB" wp14:editId="7257DA20">
+            <wp:extent cx="5731510" cy="2930525"/>
+            <wp:effectExtent l="0" t="0" r="2540" b="3175"/>
+            <wp:docPr id="1" name="Picture 1" descr="Graphical user interface, application&#10;&#10;Description automatically generated"/>
+            <wp:cNvGraphicFramePr>
+              <a:graphicFrameLocks xmlns:a="http://schemas.openxmlformats.org/drawingml/2006/main" noChangeAspect="1"/>
+            </wp:cNvGraphicFramePr>
+            <a:graphic xmlns:a="http://schemas.openxmlformats.org/drawingml/2006/main">
+              <a:graphicData uri="http://schemas.openxmlformats.org/drawingml/2006/picture">
+                <pic:pic xmlns:pic="http://schemas.openxmlformats.org/drawingml/2006/picture">
+                  <pic:nvPicPr>
+                    <pic:cNvPr id="1" name="Picture 1" descr="Graphical user interface, application&#10;&#10;Description automatically generated"/>
+                    <pic:cNvPicPr/>
+                  </pic:nvPicPr>
+                  <pic:blipFill>
+                    <a:blip r:embed="rId4"/>
+                    <a:stretch>
+                      <a:fillRect/>
+                    </a:stretch>
+                  </pic:blipFill>
+                  <pic:spPr>
+                    <a:xfrm>
+                      <a:off x="0" y="0"/>
+                      <a:ext cx="5731510" cy="2930525"/>
+                    </a:xfrm>
+                    <a:prstGeom prst="rect">
+                      <a:avLst/>
+                    </a:prstGeom>
+                  </pic:spPr>
+                </pic:pic>
+              </a:graphicData>
+            </a:graphic>
+          </wp:inline>
+        </w:drawing>
+      </w:r>
+    </w:p>
+    <w:p>
+      <w:r>
+        <w:drawing>
+          <wp:inline distT="0" distB="0" distL="0" distR="0" wp14:anchorId="5D665E7B" wp14:editId="2EB9357E">
+            <wp:extent cx="5731510" cy="2781935"/>
+            <wp:effectExtent l="0" t="0" r="2540" b="0"/>
+            <wp:docPr id="2" name="Picture 2" descr="Graphical user interface&#10;&#10;Description automatically generated"/>
+            <wp:cNvGraphicFramePr>
+              <a:graphicFrameLocks xmlns:a="http://schemas.openxmlformats.org/drawingml/2006/main" noChangeAspect="1"/>
+            </wp:cNvGraphicFramePr>
+            <a:graphic xmlns:a="http://schemas.openxmlformats.org/drawingml/2006/main">
+              <a:graphicData uri="http://schemas.openxmlformats.org/drawingml/2006/picture">
+                <pic:pic xmlns:pic="http://schemas.openxmlformats.org/drawingml/2006/picture">
+                  <pic:nvPicPr>
+                    <pic:cNvPr id="2" name="Picture 2" descr="Graphical user interface&#10;&#10;Description automatically generated"/>
+                    <pic:cNvPicPr/>
+                  </pic:nvPicPr>
+                  <pic:blipFill>
+                    <a:blip r:embed="rId5"/>
+                    <a:stretch>
+                      <a:fillRect/>
+                    </a:stretch>
+                  </pic:blipFill>
+                  <pic:spPr>
+                    <a:xfrm>
+                      <a:off x="0" y="0"/>
+                      <a:ext cx="5731510" cy="2781935"/>
+                    </a:xfrm>
+                    <a:prstGeom prst="rect">
+                      <a:avLst/>
+                    </a:prstGeom>
+                  </pic:spPr>
+                </pic:pic>
+              </a:graphicData>
+            </a:graphic>
+          </wp:inline>
+        </w:drawing>
+      </w:r>
+    </w:p>
+    <w:p>
+      <w:r>
+        <w:br w:type="page"/>
+      </w:r>
+    </w:p>
+    <w:p>
+      <w:r>
+        <w:lastRenderedPageBreak/>
+        <w:drawing>
+          <wp:inline distT="0" distB="0" distL="0" distR="0" wp14:anchorId="1B9AE7A4" wp14:editId="495CBAF6">
+            <wp:extent cx="5731510" cy="3026410"/>
+            <wp:effectExtent l="0" t="0" r="2540" b="2540"/>
+            <wp:docPr id="4" name="Picture 4" descr="A picture containing box and whisker chart&#10;&#10;Description automatically generated"/>
+            <wp:cNvGraphicFramePr>
+              <a:graphicFrameLocks xmlns:a="http://schemas.openxmlformats.org/drawingml/2006/main" noChangeAspect="1"/>
+            </wp:cNvGraphicFramePr>
+            <a:graphic xmlns:a="http://schemas.openxmlformats.org/drawingml/2006/main">
+              <a:graphicData uri="http://schemas.openxmlformats.org/drawingml/2006/picture">
+                <pic:pic xmlns:pic="http://schemas.openxmlformats.org/drawingml/2006/picture">
+                  <pic:nvPicPr>
+                    <pic:cNvPr id="4" name="Picture 4" descr="A picture containing box and whisker chart&#10;&#10;Description automatically generated"/>
+                    <pic:cNvPicPr/>
+                  </pic:nvPicPr>
+                  <pic:blipFill>
+                    <a:blip r:embed="rId6"/>
+                    <a:stretch>
+                      <a:fillRect/>
+                    </a:stretch>
+                  </pic:blipFill>
+                  <pic:spPr>
+                    <a:xfrm>
+                      <a:off x="0" y="0"/>
+                      <a:ext cx="5731510" cy="3026410"/>
+                    </a:xfrm>
+                    <a:prstGeom prst="rect">
+                      <a:avLst/>
+                    </a:prstGeom>
+                  </pic:spPr>
+                </pic:pic>
+              </a:graphicData>
+            </a:graphic>
+          </wp:inline>
+        </w:drawing>
+      </w:r>
+      <w:r>
+        <w:drawing>
+          <wp:inline distT="0" distB="0" distL="0" distR="0" wp14:anchorId="0FE98799" wp14:editId="4AE543D2">
+            <wp:extent cx="5731510" cy="2659380"/>
+            <wp:effectExtent l="0" t="0" r="2540" b="7620"/>
+            <wp:docPr id="3" name="Picture 3" descr="Graphical user interface, application, Teams&#10;&#10;Description automatically generated"/>
+            <wp:cNvGraphicFramePr>
+              <a:graphicFrameLocks xmlns:a="http://schemas.openxmlformats.org/drawingml/2006/main" noChangeAspect="1"/>
+            </wp:cNvGraphicFramePr>
+            <a:graphic xmlns:a="http://schemas.openxmlformats.org/drawingml/2006/main">
+              <a:graphicData uri="http://schemas.openxmlformats.org/drawingml/2006/picture">
+                <pic:pic xmlns:pic="http://schemas.openxmlformats.org/drawingml/2006/picture">
+                  <pic:nvPicPr>
+                    <pic:cNvPr id="3" name="Picture 3" descr="Graphical user interface, application, Teams&#10;&#10;Description automatically generated"/>
+                    <pic:cNvPicPr/>
+                  </pic:nvPicPr>
+                  <pic:blipFill>
+                    <a:blip r:embed="rId7"/>
+                    <a:stretch>
+                      <a:fillRect/>
+                    </a:stretch>
+                  </pic:blipFill>
+                  <pic:spPr>
+                    <a:xfrm>
+                      <a:off x="0" y="0"/>
+                      <a:ext cx="5731510" cy="2659380"/>
+                    </a:xfrm>
+                    <a:prstGeom prst="rect">
+                      <a:avLst/>
+                    </a:prstGeom>
+                  </pic:spPr>
+                </pic:pic>
+              </a:graphicData>
+            </a:graphic>
+          </wp:inline>
+        </w:drawing>
+      </w:r>
+    </w:p>
+    <w:p/>
     <w:p/>
     <w:sectPr>
       <w:pgSz w:w="11906" w:h="16838"/>

</xml_diff>